<commit_message>
Add new Power BI Dashboard and update supporting documentation
</commit_message>
<xml_diff>
--- a/Power_BI_Dashboard/Power BI Dashboard Creation Actions.docx
+++ b/Power_BI_Dashboard/Power BI Dashboard Creation Actions.docx
@@ -66,15 +66,7 @@
           <w:bCs/>
           <w:u w:val="single"/>
         </w:rPr>
-        <w:t>Budget_Actuals_Fact</w:t>
-      </w:r>
-      <w:r>
-        <w:rPr>
-          <w:b/>
-          <w:bCs/>
-          <w:u w:val="single"/>
-        </w:rPr>
-        <w:t>.csv</w:t>
+        <w:t>Budget_Actuals_Fact.csv</w:t>
       </w:r>
     </w:p>
     <w:p>
@@ -114,15 +106,7 @@
           <w:bCs/>
           <w:u w:val="single"/>
         </w:rPr>
-        <w:t>Category_Dim</w:t>
-      </w:r>
-      <w:r>
-        <w:rPr>
-          <w:b/>
-          <w:bCs/>
-          <w:u w:val="single"/>
-        </w:rPr>
-        <w:t>.csv</w:t>
+        <w:t>Category_Dim.csv</w:t>
       </w:r>
     </w:p>
     <w:p>
@@ -248,7 +232,31 @@
         <w:spacing w:after="0" w:line="240" w:lineRule="auto"/>
       </w:pPr>
       <w:r>
-        <w:t>Created Total Budget Measure</w:t>
+        <w:t xml:space="preserve">Created Total </w:t>
+      </w:r>
+      <w:r>
+        <w:t>%_Variance</w:t>
+      </w:r>
+      <w:r>
+        <w:t>, Aver</w:t>
+      </w:r>
+      <w:r>
+        <w:t>age Variance per Department, Total Actual, Total</w:t>
+      </w:r>
+      <w:r>
+        <w:t xml:space="preserve"> </w:t>
+      </w:r>
+      <w:r>
+        <w:t>Budget</w:t>
+      </w:r>
+      <w:r>
+        <w:t>, Total Variance</w:t>
+      </w:r>
+      <w:r>
+        <w:t xml:space="preserve"> Measure</w:t>
+      </w:r>
+      <w:r>
+        <w:t>s</w:t>
       </w:r>
     </w:p>
     <w:p>
@@ -260,12 +268,61 @@
         </w:numPr>
         <w:spacing w:after="0" w:line="240" w:lineRule="auto"/>
       </w:pPr>
-    </w:p>
-    <w:p>
-      <w:pPr>
-        <w:spacing w:after="0" w:line="240" w:lineRule="auto"/>
-        <w:contextualSpacing/>
-      </w:pPr>
+      <w:r>
+        <w:t xml:space="preserve">Created </w:t>
+      </w:r>
+      <w:r>
+        <w:t>Variance</w:t>
+      </w:r>
+      <w:r>
+        <w:t xml:space="preserve">, </w:t>
+      </w:r>
+      <w:r>
+        <w:t>MonthYear</w:t>
+      </w:r>
+      <w:r>
+        <w:t xml:space="preserve"> columns</w:t>
+      </w:r>
+    </w:p>
+    <w:p>
+      <w:pPr>
+        <w:pStyle w:val="ListParagraph"/>
+        <w:numPr>
+          <w:ilvl w:val="0"/>
+          <w:numId w:val="4"/>
+        </w:numPr>
+        <w:spacing w:after="0" w:line="240" w:lineRule="auto"/>
+      </w:pPr>
+      <w:r>
+        <w:t>Created Dashboards</w:t>
+      </w:r>
+    </w:p>
+    <w:p>
+      <w:pPr>
+        <w:pStyle w:val="ListParagraph"/>
+        <w:numPr>
+          <w:ilvl w:val="0"/>
+          <w:numId w:val="4"/>
+        </w:numPr>
+        <w:spacing w:after="0" w:line="240" w:lineRule="auto"/>
+      </w:pPr>
+      <w:r>
+        <w:t xml:space="preserve">Updated Data Source Links </w:t>
+      </w:r>
+      <w:r>
+        <w:rPr>
+          <w:i/>
+          <w:iCs/>
+          <w:u w:val="single"/>
+        </w:rPr>
+        <w:t>to reference GitHub location</w:t>
+      </w:r>
+      <w:r>
+        <w:t xml:space="preserve"> so that </w:t>
+      </w:r>
+      <w:r>
+        <w:t>you can look into my Power Query Editor actions from your location.</w:t>
+      </w:r>
     </w:p>
     <w:sectPr>
       <w:pgSz w:w="12240" w:h="15840"/>

</xml_diff>